<commit_message>
Made by UnitOfWork for db work
</commit_message>
<xml_diff>
--- a/Tasks.docx
+++ b/Tasks.docx
@@ -649,9 +649,13 @@
         <w:ind w:right="0"/>
         <w:rPr>
           <w:rFonts w:eastAsia="Times New Roman"/>
-        </w:rPr>
-      </w:pPr>
-      <w:r>
+          <w:highlight w:val="yellow"/>
+        </w:rPr>
+      </w:pPr>
+      <w:r>
+        <w:rPr>
+          <w:highlight w:val="yellow"/>
+        </w:rPr>
         <w:t>Блокировать, разрешать доступ, удалять пользователей;</w:t>
       </w:r>
     </w:p>
@@ -707,16 +711,16 @@
         <w:ind w:right="0"/>
         <w:rPr>
           <w:rFonts w:eastAsia="Times New Roman"/>
+          <w:highlight w:val="green"/>
         </w:rPr>
       </w:pPr>
       <w:r>
         <w:rPr>
           <w:rFonts w:eastAsia="Times New Roman"/>
+          <w:highlight w:val="green"/>
         </w:rPr>
         <w:t xml:space="preserve">Выполнять регистрацию и авторизацию; </w:t>
       </w:r>
-      <w:bookmarkStart w:id="0" w:name="_GoBack"/>
-      <w:bookmarkEnd w:id="0"/>
     </w:p>
     <w:p>
       <w:pPr>
@@ -756,8 +760,15 @@
       <w:r>
         <w:rPr>
           <w:rFonts w:eastAsia="Times New Roman"/>
-        </w:rPr>
-        <w:t xml:space="preserve">Составлять и </w:t>
+          <w:highlight w:val="yellow"/>
+        </w:rPr>
+        <w:t>Составлять и</w:t>
+      </w:r>
+      <w:r>
+        <w:rPr>
+          <w:rFonts w:eastAsia="Times New Roman"/>
+        </w:rPr>
+        <w:t xml:space="preserve"> </w:t>
       </w:r>
       <w:r>
         <w:rPr>
@@ -852,6 +863,8 @@
         </w:rPr>
         <w:t>;</w:t>
       </w:r>
+      <w:bookmarkStart w:id="0" w:name="_GoBack"/>
+      <w:bookmarkEnd w:id="0"/>
     </w:p>
     <w:p>
       <w:pPr>
@@ -3745,7 +3758,7 @@
   <a:extraClrSchemeLst/>
   <a:extLst>
     <a:ext uri="{05A4C25C-085E-4340-85A3-A5531E510DB2}">
-      <thm15:themeFamily xmlns="" xmlns:thm15="http://schemas.microsoft.com/office/thememl/2012/main" name="Office Theme" id="{62F939B6-93AF-4DB8-9C6B-D6C7DFDC589F}" vid="{4A3C46E8-61CC-4603-A589-7422A47A8E4A}"/>
+      <thm15:themeFamily xmlns:thm15="http://schemas.microsoft.com/office/thememl/2012/main" xmlns="" name="Office Theme" id="{62F939B6-93AF-4DB8-9C6B-D6C7DFDC589F}" vid="{4A3C46E8-61CC-4603-A589-7422A47A8E4A}"/>
     </a:ext>
   </a:extLst>
 </a:theme>

</xml_diff>

<commit_message>
Added check on maxsize for image
</commit_message>
<xml_diff>
--- a/Tasks.docx
+++ b/Tasks.docx
@@ -576,20 +576,20 @@
         <w:ind w:right="0"/>
         <w:rPr>
           <w:rFonts w:eastAsia="Times New Roman"/>
-          <w:highlight w:val="yellow"/>
+          <w:highlight w:val="green"/>
         </w:rPr>
       </w:pPr>
       <w:r>
         <w:rPr>
           <w:rFonts w:eastAsia="Times New Roman"/>
-          <w:highlight w:val="yellow"/>
+          <w:highlight w:val="green"/>
         </w:rPr>
         <w:t xml:space="preserve">Поддерживать работу </w:t>
       </w:r>
       <w:r>
         <w:rPr>
           <w:rFonts w:eastAsia="Times New Roman"/>
-          <w:highlight w:val="yellow"/>
+          <w:highlight w:val="green"/>
           <w:lang w:val="en-US"/>
         </w:rPr>
         <w:t>c</w:t>
@@ -597,13 +597,13 @@
       <w:r>
         <w:rPr>
           <w:rFonts w:eastAsia="Times New Roman"/>
-          <w:highlight w:val="yellow"/>
+          <w:highlight w:val="green"/>
         </w:rPr>
         <w:t xml:space="preserve"> базой данных;</w:t>
       </w:r>
       <w:r>
         <w:rPr>
-          <w:highlight w:val="yellow"/>
+          <w:highlight w:val="green"/>
         </w:rPr>
         <w:t xml:space="preserve"> </w:t>
       </w:r>
@@ -807,48 +807,48 @@
         <w:ind w:right="0"/>
         <w:rPr>
           <w:rFonts w:eastAsia="Times New Roman"/>
-          <w:highlight w:val="yellow"/>
+          <w:highlight w:val="green"/>
         </w:rPr>
       </w:pPr>
       <w:r>
         <w:rPr>
           <w:rFonts w:eastAsia="Times New Roman"/>
-          <w:highlight w:val="yellow"/>
+          <w:highlight w:val="green"/>
         </w:rPr>
         <w:t xml:space="preserve">Пополнять коллекцию </w:t>
       </w:r>
       <w:r>
         <w:rPr>
           <w:bCs/>
-          <w:highlight w:val="yellow"/>
+          <w:highlight w:val="green"/>
         </w:rPr>
         <w:t>«</w:t>
       </w:r>
       <w:r>
         <w:rPr>
           <w:bCs/>
-          <w:highlight w:val="yellow"/>
+          <w:highlight w:val="green"/>
         </w:rPr>
         <w:t>любимых</w:t>
       </w:r>
       <w:r>
         <w:rPr>
           <w:bCs/>
-          <w:highlight w:val="yellow"/>
+          <w:highlight w:val="green"/>
         </w:rPr>
         <w:t>»</w:t>
       </w:r>
       <w:r>
         <w:rPr>
           <w:bCs/>
-          <w:highlight w:val="yellow"/>
+          <w:highlight w:val="green"/>
         </w:rPr>
         <w:t xml:space="preserve"> треков</w:t>
       </w:r>
       <w:r>
         <w:rPr>
           <w:rFonts w:eastAsia="Times New Roman"/>
-          <w:highlight w:val="yellow"/>
+          <w:highlight w:val="green"/>
         </w:rPr>
         <w:t>;</w:t>
       </w:r>
@@ -886,22 +886,21 @@
           <w:b/>
           <w:szCs w:val="24"/>
         </w:rPr>
-        <w:t>2.2.</w:t>
+        <w:t xml:space="preserve">2.2. </w:t>
+      </w:r>
+      <w:r>
+        <w:rPr>
+          <w:szCs w:val="24"/>
+        </w:rPr>
+        <w:t>При выполнении курсового проек</w:t>
       </w:r>
       <w:bookmarkStart w:id="0" w:name="_GoBack"/>
       <w:bookmarkEnd w:id="0"/>
       <w:r>
         <w:rPr>
-          <w:b/>
-          <w:szCs w:val="24"/>
-        </w:rPr>
-        <w:t xml:space="preserve"> </w:t>
-      </w:r>
-      <w:r>
-        <w:rPr>
-          <w:szCs w:val="24"/>
-        </w:rPr>
-        <w:t>При выполнении курсового проекта</w:t>
+          <w:szCs w:val="24"/>
+        </w:rPr>
+        <w:t>та</w:t>
       </w:r>
       <w:r>
         <w:rPr>
@@ -3754,7 +3753,7 @@
   <a:extraClrSchemeLst/>
   <a:extLst>
     <a:ext uri="{05A4C25C-085E-4340-85A3-A5531E510DB2}">
-      <thm15:themeFamily xmlns:thm15="http://schemas.microsoft.com/office/thememl/2012/main" xmlns="" name="Office Theme" id="{62F939B6-93AF-4DB8-9C6B-D6C7DFDC589F}" vid="{4A3C46E8-61CC-4603-A589-7422A47A8E4A}"/>
+      <thm15:themeFamily xmlns="" xmlns:thm15="http://schemas.microsoft.com/office/thememl/2012/main" name="Office Theme" id="{62F939B6-93AF-4DB8-9C6B-D6C7DFDC589F}" vid="{4A3C46E8-61CC-4603-A589-7422A47A8E4A}"/>
     </a:ext>
   </a:extLst>
 </a:theme>

</xml_diff>

<commit_message>
Refactored playStop and Volume button animation
</commit_message>
<xml_diff>
--- a/Tasks.docx
+++ b/Tasks.docx
@@ -576,20 +576,17 @@
         <w:ind w:right="0"/>
         <w:rPr>
           <w:rFonts w:eastAsia="Times New Roman"/>
-          <w:highlight w:val="green"/>
         </w:rPr>
       </w:pPr>
       <w:r>
         <w:rPr>
           <w:rFonts w:eastAsia="Times New Roman"/>
-          <w:highlight w:val="green"/>
         </w:rPr>
         <w:t xml:space="preserve">Поддерживать работу </w:t>
       </w:r>
       <w:r>
         <w:rPr>
           <w:rFonts w:eastAsia="Times New Roman"/>
-          <w:highlight w:val="green"/>
           <w:lang w:val="en-US"/>
         </w:rPr>
         <w:t>c</w:t>
@@ -597,14 +594,10 @@
       <w:r>
         <w:rPr>
           <w:rFonts w:eastAsia="Times New Roman"/>
-          <w:highlight w:val="green"/>
         </w:rPr>
         <w:t xml:space="preserve"> базой данных;</w:t>
       </w:r>
       <w:r>
-        <w:rPr>
-          <w:highlight w:val="green"/>
-        </w:rPr>
         <w:t xml:space="preserve"> </w:t>
       </w:r>
     </w:p>
@@ -619,20 +612,17 @@
         <w:ind w:right="0"/>
         <w:rPr>
           <w:rFonts w:eastAsia="Times New Roman"/>
-          <w:highlight w:val="green"/>
         </w:rPr>
       </w:pPr>
       <w:r>
         <w:rPr>
           <w:rFonts w:eastAsia="Times New Roman"/>
-          <w:highlight w:val="green"/>
         </w:rPr>
         <w:t>Пополнять коллекцию треков</w:t>
       </w:r>
       <w:r>
         <w:rPr>
           <w:rFonts w:eastAsia="Times New Roman"/>
-          <w:highlight w:val="green"/>
           <w:lang w:val="en-US"/>
         </w:rPr>
         <w:t>;</w:t>
@@ -649,13 +639,9 @@
         <w:ind w:right="0"/>
         <w:rPr>
           <w:rFonts w:eastAsia="Times New Roman"/>
-          <w:highlight w:val="green"/>
-        </w:rPr>
-      </w:pPr>
-      <w:r>
-        <w:rPr>
-          <w:highlight w:val="green"/>
-        </w:rPr>
+        </w:rPr>
+      </w:pPr>
+      <w:r>
         <w:t>Блокировать, разрешать доступ, удалять пользователей;</w:t>
       </w:r>
     </w:p>
@@ -670,13 +656,9 @@
         <w:ind w:right="0"/>
         <w:rPr>
           <w:rFonts w:eastAsia="Times New Roman"/>
-          <w:highlight w:val="green"/>
-        </w:rPr>
-      </w:pPr>
-      <w:r>
-        <w:rPr>
-          <w:highlight w:val="green"/>
-        </w:rPr>
+        </w:rPr>
+      </w:pPr>
+      <w:r>
         <w:t xml:space="preserve">Составлять список популярных треков.  </w:t>
       </w:r>
     </w:p>
@@ -711,13 +693,11 @@
         <w:ind w:right="0"/>
         <w:rPr>
           <w:rFonts w:eastAsia="Times New Roman"/>
-          <w:highlight w:val="green"/>
         </w:rPr>
       </w:pPr>
       <w:r>
         <w:rPr>
           <w:rFonts w:eastAsia="Times New Roman"/>
-          <w:highlight w:val="green"/>
         </w:rPr>
         <w:t xml:space="preserve">Выполнять регистрацию и авторизацию; </w:t>
       </w:r>
@@ -733,13 +713,11 @@
         <w:ind w:right="0"/>
         <w:rPr>
           <w:rFonts w:eastAsia="Times New Roman"/>
-          <w:highlight w:val="green"/>
         </w:rPr>
       </w:pPr>
       <w:r>
         <w:rPr>
           <w:rFonts w:eastAsia="Times New Roman"/>
-          <w:highlight w:val="green"/>
         </w:rPr>
         <w:t xml:space="preserve">Прослушивать треки; </w:t>
       </w:r>
@@ -755,20 +733,17 @@
         <w:ind w:right="0"/>
         <w:rPr>
           <w:rFonts w:eastAsia="Times New Roman"/>
-          <w:highlight w:val="green"/>
         </w:rPr>
       </w:pPr>
       <w:r>
         <w:rPr>
           <w:rFonts w:eastAsia="Times New Roman"/>
-          <w:highlight w:val="green"/>
         </w:rPr>
         <w:t xml:space="preserve">Составлять и воспроизводить </w:t>
       </w:r>
       <w:r>
         <w:rPr>
           <w:bCs/>
-          <w:highlight w:val="green"/>
         </w:rPr>
         <w:t>«</w:t>
       </w:r>
@@ -776,7 +751,6 @@
       <w:r>
         <w:rPr>
           <w:bCs/>
-          <w:highlight w:val="green"/>
         </w:rPr>
         <w:t>плэйлисты</w:t>
       </w:r>
@@ -784,14 +758,12 @@
       <w:r>
         <w:rPr>
           <w:bCs/>
-          <w:highlight w:val="green"/>
         </w:rPr>
         <w:t>»</w:t>
       </w:r>
       <w:r>
         <w:rPr>
           <w:rFonts w:eastAsia="Times New Roman"/>
-          <w:highlight w:val="green"/>
         </w:rPr>
         <w:t xml:space="preserve">; </w:t>
       </w:r>
@@ -807,48 +779,41 @@
         <w:ind w:right="0"/>
         <w:rPr>
           <w:rFonts w:eastAsia="Times New Roman"/>
-          <w:highlight w:val="green"/>
         </w:rPr>
       </w:pPr>
       <w:r>
         <w:rPr>
           <w:rFonts w:eastAsia="Times New Roman"/>
-          <w:highlight w:val="green"/>
         </w:rPr>
         <w:t xml:space="preserve">Пополнять коллекцию </w:t>
       </w:r>
       <w:r>
         <w:rPr>
           <w:bCs/>
-          <w:highlight w:val="green"/>
         </w:rPr>
         <w:t>«</w:t>
       </w:r>
       <w:r>
         <w:rPr>
           <w:bCs/>
-          <w:highlight w:val="green"/>
         </w:rPr>
         <w:t>любимых</w:t>
       </w:r>
       <w:r>
         <w:rPr>
           <w:bCs/>
-          <w:highlight w:val="green"/>
         </w:rPr>
         <w:t>»</w:t>
       </w:r>
       <w:r>
         <w:rPr>
           <w:bCs/>
-          <w:highlight w:val="green"/>
         </w:rPr>
         <w:t xml:space="preserve"> треков</w:t>
       </w:r>
       <w:r>
         <w:rPr>
           <w:rFonts w:eastAsia="Times New Roman"/>
-          <w:highlight w:val="green"/>
         </w:rPr>
         <w:t>;</w:t>
       </w:r>
@@ -864,13 +829,11 @@
         <w:ind w:right="0"/>
         <w:rPr>
           <w:rFonts w:eastAsia="Times New Roman"/>
-          <w:highlight w:val="green"/>
         </w:rPr>
       </w:pPr>
       <w:r>
         <w:rPr>
           <w:rFonts w:eastAsia="Times New Roman"/>
-          <w:highlight w:val="green"/>
         </w:rPr>
         <w:t>Оценивать треки.</w:t>
       </w:r>
@@ -892,43 +855,40 @@
         <w:rPr>
           <w:szCs w:val="24"/>
         </w:rPr>
-        <w:t>При выполнении курсового проек</w:t>
+        <w:t>При выполнении курсового проекта</w:t>
+      </w:r>
+      <w:r>
+        <w:rPr>
+          <w:szCs w:val="24"/>
+        </w:rPr>
+        <w:t xml:space="preserve"> необходим</w:t>
+      </w:r>
+      <w:r>
+        <w:rPr>
+          <w:szCs w:val="24"/>
+        </w:rPr>
+        <w:t>о использовать принципы проектирования</w:t>
+      </w:r>
+      <w:r>
+        <w:rPr>
+          <w:szCs w:val="24"/>
+        </w:rPr>
+        <w:t xml:space="preserve"> ООП. Приложение  разрабатывается под ОС </w:t>
+      </w:r>
+      <w:r>
+        <w:rPr>
+          <w:szCs w:val="24"/>
+          <w:lang w:val="en-US"/>
+        </w:rPr>
+        <w:t>Windows</w:t>
+      </w:r>
+      <w:r>
+        <w:t xml:space="preserve"> и представляет собой н</w:t>
       </w:r>
       <w:bookmarkStart w:id="0" w:name="_GoBack"/>
       <w:bookmarkEnd w:id="0"/>
       <w:r>
-        <w:rPr>
-          <w:szCs w:val="24"/>
-        </w:rPr>
-        <w:t>та</w:t>
-      </w:r>
-      <w:r>
-        <w:rPr>
-          <w:szCs w:val="24"/>
-        </w:rPr>
-        <w:t xml:space="preserve"> необходим</w:t>
-      </w:r>
-      <w:r>
-        <w:rPr>
-          <w:szCs w:val="24"/>
-        </w:rPr>
-        <w:t>о использовать принципы проектирования</w:t>
-      </w:r>
-      <w:r>
-        <w:rPr>
-          <w:szCs w:val="24"/>
-        </w:rPr>
-        <w:t xml:space="preserve"> ООП. Приложение  разрабатывается под ОС </w:t>
-      </w:r>
-      <w:r>
-        <w:rPr>
-          <w:szCs w:val="24"/>
-          <w:lang w:val="en-US"/>
-        </w:rPr>
-        <w:t>Windows</w:t>
-      </w:r>
-      <w:r>
-        <w:t xml:space="preserve"> и представляет собой настольное приложение (</w:t>
+        <w:t>астольное приложение (</w:t>
       </w:r>
       <w:r>
         <w:rPr>
@@ -3753,7 +3713,7 @@
   <a:extraClrSchemeLst/>
   <a:extLst>
     <a:ext uri="{05A4C25C-085E-4340-85A3-A5531E510DB2}">
-      <thm15:themeFamily xmlns="" xmlns:thm15="http://schemas.microsoft.com/office/thememl/2012/main" name="Office Theme" id="{62F939B6-93AF-4DB8-9C6B-D6C7DFDC589F}" vid="{4A3C46E8-61CC-4603-A589-7422A47A8E4A}"/>
+      <thm15:themeFamily xmlns:thm15="http://schemas.microsoft.com/office/thememl/2012/main" xmlns="" name="Office Theme" id="{62F939B6-93AF-4DB8-9C6B-D6C7DFDC589F}" vid="{4A3C46E8-61CC-4603-A589-7422A47A8E4A}"/>
     </a:ext>
   </a:extLst>
 </a:theme>

</xml_diff>